<commit_message>
Create main menu (#30)
* small fixes

* add border

* move playSound & show potion stats

* draft doc
</commit_message>
<xml_diff>
--- a/Documentation.docx
+++ b/Documentation.docx
@@ -4,87 +4,59 @@
   <w:body>
     <w:p>
       <w:pPr>
+        <w:pStyle w:val="a3"/>
+      </w:pPr>
+      <w:r>
+        <w:t>Final Project</w:t>
+      </w:r>
+    </w:p>
+    <w:p>
+      <w:pPr>
+        <w:pStyle w:val="a3"/>
+      </w:pPr>
+      <w:r>
+        <w:t>Documentation</w:t>
+      </w:r>
+    </w:p>
+    <w:p>
+      <w:pPr>
         <w:jc w:val="center"/>
         <w:rPr>
-          <w:rFonts w:ascii="Consolas" w:hAnsi="Consolas"/>
+          <w:rFonts w:ascii="Adobe Hebrew" w:hAnsi="Adobe Hebrew"/>
           <w:b/>
           <w:bCs/>
           <w:sz w:val="72"/>
           <w:szCs w:val="72"/>
         </w:rPr>
       </w:pPr>
-      <w:r>
-        <w:rPr>
-          <w:rFonts w:ascii="Consolas" w:hAnsi="Consolas"/>
+    </w:p>
+    <w:p>
+      <w:pPr>
+        <w:jc w:val="center"/>
+        <w:rPr>
+          <w:rFonts w:ascii="Adobe Hebrew" w:hAnsi="Adobe Hebrew"/>
           <w:b/>
           <w:bCs/>
           <w:sz w:val="72"/>
           <w:szCs w:val="72"/>
         </w:rPr>
-        <w:t>Final Project</w:t>
-      </w:r>
-    </w:p>
-    <w:p>
-      <w:pPr>
-        <w:jc w:val="center"/>
-        <w:rPr>
-          <w:rFonts w:ascii="Consolas" w:hAnsi="Consolas"/>
+      </w:pPr>
+      <w:r>
+        <w:rPr>
+          <w:rFonts w:ascii="Adobe Hebrew" w:hAnsi="Adobe Hebrew"/>
           <w:b/>
           <w:bCs/>
           <w:sz w:val="72"/>
           <w:szCs w:val="72"/>
         </w:rPr>
-      </w:pPr>
-      <w:r>
-        <w:rPr>
-          <w:rFonts w:ascii="Consolas" w:hAnsi="Consolas"/>
-          <w:b/>
-          <w:bCs/>
-          <w:sz w:val="72"/>
-          <w:szCs w:val="72"/>
-        </w:rPr>
-        <w:t>Documentation</w:t>
+        <w:t>Created by</w:t>
       </w:r>
     </w:p>
     <w:p>
       <w:pPr>
         <w:jc w:val="center"/>
         <w:rPr>
-          <w:rFonts w:ascii="Consolas" w:hAnsi="Consolas"/>
-          <w:b/>
-          <w:bCs/>
-          <w:sz w:val="72"/>
-          <w:szCs w:val="72"/>
-        </w:rPr>
-      </w:pPr>
-    </w:p>
-    <w:p>
-      <w:pPr>
-        <w:jc w:val="center"/>
-        <w:rPr>
-          <w:rFonts w:ascii="Consolas" w:hAnsi="Consolas"/>
-          <w:b/>
-          <w:bCs/>
-          <w:sz w:val="72"/>
-          <w:szCs w:val="72"/>
-        </w:rPr>
-      </w:pPr>
-      <w:r>
-        <w:rPr>
-          <w:rFonts w:ascii="Consolas" w:hAnsi="Consolas"/>
-          <w:b/>
-          <w:bCs/>
-          <w:sz w:val="72"/>
-          <w:szCs w:val="72"/>
-        </w:rPr>
-        <w:t>Created by</w:t>
-      </w:r>
-    </w:p>
-    <w:p>
-      <w:pPr>
-        <w:jc w:val="center"/>
-        <w:rPr>
-          <w:rFonts w:ascii="Consolas" w:hAnsi="Consolas"/>
+          <w:rFonts w:ascii="Adobe Hebrew" w:hAnsi="Adobe Hebrew"/>
           <w:sz w:val="48"/>
           <w:szCs w:val="48"/>
         </w:rPr>
@@ -92,7 +64,7 @@
       <w:proofErr w:type="spellStart"/>
       <w:r>
         <w:rPr>
-          <w:rFonts w:ascii="Consolas" w:hAnsi="Consolas"/>
+          <w:rFonts w:ascii="Adobe Hebrew" w:hAnsi="Adobe Hebrew"/>
           <w:sz w:val="48"/>
           <w:szCs w:val="48"/>
         </w:rPr>
@@ -101,7 +73,7 @@
       <w:proofErr w:type="spellEnd"/>
       <w:r>
         <w:rPr>
-          <w:rFonts w:ascii="Consolas" w:hAnsi="Consolas"/>
+          <w:rFonts w:ascii="Adobe Hebrew" w:hAnsi="Adobe Hebrew"/>
           <w:sz w:val="48"/>
           <w:szCs w:val="48"/>
         </w:rPr>
@@ -110,7 +82,7 @@
       <w:proofErr w:type="spellStart"/>
       <w:r>
         <w:rPr>
-          <w:rFonts w:ascii="Consolas" w:hAnsi="Consolas"/>
+          <w:rFonts w:ascii="Adobe Hebrew" w:hAnsi="Adobe Hebrew"/>
           <w:sz w:val="48"/>
           <w:szCs w:val="48"/>
         </w:rPr>
@@ -119,7 +91,7 @@
       <w:proofErr w:type="spellEnd"/>
       <w:r>
         <w:rPr>
-          <w:rFonts w:ascii="Consolas" w:hAnsi="Consolas"/>
+          <w:rFonts w:ascii="Adobe Hebrew" w:hAnsi="Adobe Hebrew"/>
           <w:sz w:val="48"/>
           <w:szCs w:val="48"/>
         </w:rPr>
@@ -130,14 +102,14 @@
       <w:pPr>
         <w:jc w:val="center"/>
         <w:rPr>
-          <w:rFonts w:ascii="Consolas" w:hAnsi="Consolas"/>
+          <w:rFonts w:ascii="Adobe Hebrew" w:hAnsi="Adobe Hebrew"/>
           <w:sz w:val="48"/>
           <w:szCs w:val="48"/>
         </w:rPr>
       </w:pPr>
       <w:r>
         <w:rPr>
-          <w:rFonts w:ascii="Consolas" w:hAnsi="Consolas"/>
+          <w:rFonts w:ascii="Adobe Hebrew" w:hAnsi="Adobe Hebrew"/>
           <w:sz w:val="48"/>
           <w:szCs w:val="48"/>
         </w:rPr>
@@ -148,7 +120,7 @@
       <w:pPr>
         <w:jc w:val="center"/>
         <w:rPr>
-          <w:rFonts w:ascii="Consolas" w:hAnsi="Consolas"/>
+          <w:rFonts w:ascii="Adobe Hebrew" w:hAnsi="Adobe Hebrew"/>
           <w:sz w:val="52"/>
           <w:szCs w:val="52"/>
         </w:rPr>
@@ -158,7 +130,7 @@
       <w:pPr>
         <w:jc w:val="center"/>
         <w:rPr>
-          <w:rFonts w:ascii="Consolas" w:hAnsi="Consolas"/>
+          <w:rFonts w:ascii="Adobe Hebrew" w:hAnsi="Adobe Hebrew"/>
           <w:sz w:val="52"/>
           <w:szCs w:val="52"/>
         </w:rPr>
@@ -168,14 +140,14 @@
       <w:pPr>
         <w:jc w:val="center"/>
         <w:rPr>
-          <w:rFonts w:ascii="Consolas" w:hAnsi="Consolas"/>
+          <w:rFonts w:ascii="Adobe Hebrew" w:hAnsi="Adobe Hebrew"/>
           <w:sz w:val="52"/>
           <w:szCs w:val="52"/>
         </w:rPr>
       </w:pPr>
       <w:r>
         <w:rPr>
-          <w:rFonts w:ascii="Consolas" w:hAnsi="Consolas"/>
+          <w:rFonts w:ascii="Adobe Hebrew" w:hAnsi="Adobe Hebrew"/>
           <w:sz w:val="52"/>
           <w:szCs w:val="52"/>
         </w:rPr>
@@ -186,14 +158,14 @@
       <w:pPr>
         <w:jc w:val="center"/>
         <w:rPr>
-          <w:rFonts w:ascii="Consolas" w:hAnsi="Consolas"/>
+          <w:rFonts w:ascii="Adobe Hebrew" w:hAnsi="Adobe Hebrew"/>
           <w:sz w:val="52"/>
           <w:szCs w:val="52"/>
         </w:rPr>
       </w:pPr>
       <w:r>
         <w:rPr>
-          <w:rFonts w:ascii="Consolas" w:hAnsi="Consolas"/>
+          <w:rFonts w:ascii="Adobe Hebrew" w:hAnsi="Adobe Hebrew"/>
           <w:sz w:val="52"/>
           <w:szCs w:val="52"/>
         </w:rPr>
@@ -204,14 +176,14 @@
       <w:pPr>
         <w:jc w:val="center"/>
         <w:rPr>
-          <w:rFonts w:ascii="Consolas" w:hAnsi="Consolas"/>
+          <w:rFonts w:ascii="Adobe Hebrew" w:hAnsi="Adobe Hebrew"/>
           <w:sz w:val="52"/>
           <w:szCs w:val="52"/>
         </w:rPr>
       </w:pPr>
       <w:r>
         <w:rPr>
-          <w:rFonts w:ascii="Consolas" w:hAnsi="Consolas"/>
+          <w:rFonts w:ascii="Adobe Hebrew" w:hAnsi="Adobe Hebrew"/>
           <w:sz w:val="52"/>
           <w:szCs w:val="52"/>
         </w:rPr>
@@ -222,18 +194,856 @@
       <w:pPr>
         <w:jc w:val="center"/>
         <w:rPr>
-          <w:rFonts w:ascii="Consolas" w:hAnsi="Consolas"/>
+          <w:rFonts w:ascii="Adobe Hebrew" w:hAnsi="Adobe Hebrew"/>
           <w:sz w:val="52"/>
           <w:szCs w:val="52"/>
         </w:rPr>
       </w:pPr>
       <w:r>
         <w:rPr>
-          <w:rFonts w:ascii="Consolas" w:hAnsi="Consolas"/>
+          <w:rFonts w:ascii="Adobe Hebrew" w:hAnsi="Adobe Hebrew"/>
           <w:sz w:val="52"/>
           <w:szCs w:val="52"/>
         </w:rPr>
         <w:t>Chulalongkorn University</w:t>
+      </w:r>
+    </w:p>
+    <w:p>
+      <w:pPr>
+        <w:rPr>
+          <w:rFonts w:ascii="Adobe Hebrew" w:hAnsi="Adobe Hebrew"/>
+          <w:sz w:val="52"/>
+          <w:szCs w:val="52"/>
+        </w:rPr>
+      </w:pPr>
+      <w:r>
+        <w:rPr>
+          <w:rFonts w:ascii="Adobe Hebrew" w:hAnsi="Adobe Hebrew"/>
+          <w:sz w:val="52"/>
+          <w:szCs w:val="52"/>
+        </w:rPr>
+        <w:br w:type="page"/>
+      </w:r>
+    </w:p>
+    <w:p>
+      <w:pPr>
+        <w:pStyle w:val="1"/>
+      </w:pPr>
+      <w:proofErr w:type="spellStart"/>
+      <w:r>
+        <w:lastRenderedPageBreak/>
+        <w:t>GameName</w:t>
+      </w:r>
+      <w:proofErr w:type="spellEnd"/>
+    </w:p>
+    <w:p>
+      <w:pPr>
+        <w:pStyle w:val="2"/>
+      </w:pPr>
+      <w:r>
+        <w:t>Introduction</w:t>
+      </w:r>
+    </w:p>
+    <w:p>
+      <w:pPr>
+        <w:pStyle w:val="a5"/>
+      </w:pPr>
+      <w:r>
+        <w:tab/>
+      </w:r>
+      <w:r>
+        <w:t>RPG</w:t>
+      </w:r>
+      <w:r>
+        <w:t xml:space="preserve"> Chess is a game.</w:t>
+      </w:r>
+    </w:p>
+    <w:p>
+      <w:pPr>
+        <w:pStyle w:val="2"/>
+      </w:pPr>
+      <w:r>
+        <w:t>Rules</w:t>
+      </w:r>
+    </w:p>
+    <w:p>
+      <w:pPr>
+        <w:pStyle w:val="a5"/>
+      </w:pPr>
+      <w:r>
+        <w:rPr>
+          <w:cs/>
+        </w:rPr>
+        <w:tab/>
+      </w:r>
+      <w:r>
+        <w:t xml:space="preserve">Win </w:t>
+      </w:r>
+      <w:r>
+        <w:t>the opponent.</w:t>
+      </w:r>
+    </w:p>
+    <w:p>
+      <w:pPr>
+        <w:pStyle w:val="2"/>
+      </w:pPr>
+      <w:r>
+        <w:t>Example</w:t>
+      </w:r>
+    </w:p>
+    <w:p>
+      <w:pPr>
+        <w:pStyle w:val="2"/>
+      </w:pPr>
+      <w:r>
+        <w:t>Main Menu Scene</w:t>
+      </w:r>
+    </w:p>
+    <w:p>
+      <w:pPr>
+        <w:pStyle w:val="2"/>
+      </w:pPr>
+      <w:r>
+        <w:t>Game Screen Scene</w:t>
+      </w:r>
+    </w:p>
+    <w:p>
+      <w:pPr>
+        <w:pStyle w:val="2"/>
+      </w:pPr>
+      <w:r>
+        <w:t>Class Diagram</w:t>
+      </w:r>
+    </w:p>
+    <w:p>
+      <w:pPr>
+        <w:pStyle w:val="1"/>
+      </w:pPr>
+      <w:r>
+        <w:t>1. Package application</w:t>
+      </w:r>
+    </w:p>
+    <w:p>
+      <w:pPr>
+        <w:pStyle w:val="2"/>
+      </w:pPr>
+      <w:r>
+        <w:t>1.1 class Main extends Application</w:t>
+      </w:r>
+    </w:p>
+    <w:p>
+      <w:pPr>
+        <w:pStyle w:val="2"/>
+      </w:pPr>
+      <w:r>
+        <w:t xml:space="preserve">1.2 </w:t>
+      </w:r>
+      <w:r>
+        <w:t xml:space="preserve">class </w:t>
+      </w:r>
+      <w:proofErr w:type="spellStart"/>
+      <w:r>
+        <w:t>MainController</w:t>
+      </w:r>
+      <w:proofErr w:type="spellEnd"/>
+      <w:r>
+        <w:t xml:space="preserve"> implements </w:t>
+      </w:r>
+      <w:proofErr w:type="spellStart"/>
+      <w:r>
+        <w:t>Initializable</w:t>
+      </w:r>
+      <w:proofErr w:type="spellEnd"/>
+    </w:p>
+    <w:p>
+      <w:pPr>
+        <w:pStyle w:val="1"/>
+      </w:pPr>
+      <w:r>
+        <w:t>2. Package base</w:t>
+      </w:r>
+    </w:p>
+    <w:p>
+      <w:pPr>
+        <w:pStyle w:val="2"/>
+      </w:pPr>
+      <w:r>
+        <w:t>2.1 interface Attackable</w:t>
+      </w:r>
+    </w:p>
+    <w:p>
+      <w:pPr>
+        <w:pStyle w:val="2"/>
+      </w:pPr>
+      <w:r>
+        <w:t xml:space="preserve">2.2 abstract class </w:t>
+      </w:r>
+      <w:proofErr w:type="spellStart"/>
+      <w:r>
+        <w:t>BasePotion</w:t>
+      </w:r>
+      <w:proofErr w:type="spellEnd"/>
+    </w:p>
+    <w:p>
+      <w:pPr>
+        <w:pStyle w:val="2"/>
+      </w:pPr>
+      <w:r>
+        <w:t xml:space="preserve">2.3 abstract class </w:t>
+      </w:r>
+      <w:proofErr w:type="spellStart"/>
+      <w:r>
+        <w:t>BaseUnit</w:t>
+      </w:r>
+      <w:proofErr w:type="spellEnd"/>
+    </w:p>
+    <w:p>
+      <w:pPr>
+        <w:pStyle w:val="2"/>
+      </w:pPr>
+      <w:r>
+        <w:t>2.4 interface Buffable</w:t>
+      </w:r>
+    </w:p>
+    <w:p>
+      <w:pPr>
+        <w:pStyle w:val="2"/>
+      </w:pPr>
+      <w:r>
+        <w:lastRenderedPageBreak/>
+        <w:t xml:space="preserve">2.5 interface </w:t>
+      </w:r>
+      <w:proofErr w:type="spellStart"/>
+      <w:r>
+        <w:t>Debuffable</w:t>
+      </w:r>
+      <w:proofErr w:type="spellEnd"/>
+    </w:p>
+    <w:p>
+      <w:pPr>
+        <w:pStyle w:val="1"/>
+      </w:pPr>
+      <w:r>
+        <w:t>3. Package constant</w:t>
+      </w:r>
+    </w:p>
+    <w:p>
+      <w:pPr>
+        <w:pStyle w:val="2"/>
+      </w:pPr>
+      <w:r>
+        <w:t xml:space="preserve">3.1 class </w:t>
+      </w:r>
+      <w:proofErr w:type="spellStart"/>
+      <w:r>
+        <w:t>BoardConstant</w:t>
+      </w:r>
+      <w:proofErr w:type="spellEnd"/>
+    </w:p>
+    <w:p>
+      <w:pPr>
+        <w:pStyle w:val="2"/>
+      </w:pPr>
+      <w:r>
+        <w:t xml:space="preserve">3.2 class </w:t>
+      </w:r>
+      <w:proofErr w:type="spellStart"/>
+      <w:r>
+        <w:t>PotionConstant</w:t>
+      </w:r>
+      <w:proofErr w:type="spellEnd"/>
+    </w:p>
+    <w:p>
+      <w:pPr>
+        <w:pStyle w:val="2"/>
+      </w:pPr>
+      <w:r>
+        <w:t xml:space="preserve">3.3 class </w:t>
+      </w:r>
+      <w:proofErr w:type="spellStart"/>
+      <w:r>
+        <w:t>TimeConstant</w:t>
+      </w:r>
+      <w:proofErr w:type="spellEnd"/>
+    </w:p>
+    <w:p>
+      <w:pPr>
+        <w:pStyle w:val="2"/>
+      </w:pPr>
+      <w:r>
+        <w:t xml:space="preserve">3.4 class </w:t>
+      </w:r>
+      <w:proofErr w:type="spellStart"/>
+      <w:r>
+        <w:t>UnitConstant</w:t>
+      </w:r>
+      <w:proofErr w:type="spellEnd"/>
+    </w:p>
+    <w:p>
+      <w:pPr>
+        <w:pStyle w:val="1"/>
+      </w:pPr>
+      <w:r>
+        <w:t xml:space="preserve">4. Package </w:t>
+      </w:r>
+      <w:proofErr w:type="spellStart"/>
+      <w:r>
+        <w:t>gui</w:t>
+      </w:r>
+      <w:proofErr w:type="spellEnd"/>
+    </w:p>
+    <w:p>
+      <w:pPr>
+        <w:pStyle w:val="2"/>
+      </w:pPr>
+      <w:r>
+        <w:t xml:space="preserve">4.1 class </w:t>
+      </w:r>
+      <w:proofErr w:type="spellStart"/>
+      <w:r>
+        <w:t>ActionPane</w:t>
+      </w:r>
+      <w:proofErr w:type="spellEnd"/>
+      <w:r>
+        <w:t xml:space="preserve"> extends </w:t>
+      </w:r>
+      <w:proofErr w:type="spellStart"/>
+      <w:r>
+        <w:t>HBox</w:t>
+      </w:r>
+      <w:proofErr w:type="spellEnd"/>
+    </w:p>
+    <w:p>
+      <w:pPr>
+        <w:pStyle w:val="2"/>
+      </w:pPr>
+      <w:r>
+        <w:t xml:space="preserve">4.2 class </w:t>
+      </w:r>
+      <w:proofErr w:type="spellStart"/>
+      <w:r>
+        <w:t>BoardPane</w:t>
+      </w:r>
+      <w:proofErr w:type="spellEnd"/>
+      <w:r>
+        <w:t xml:space="preserve"> extends </w:t>
+      </w:r>
+      <w:proofErr w:type="spellStart"/>
+      <w:r>
+        <w:t>GridPane</w:t>
+      </w:r>
+      <w:proofErr w:type="spellEnd"/>
+    </w:p>
+    <w:p>
+      <w:pPr>
+        <w:pStyle w:val="2"/>
+      </w:pPr>
+      <w:r>
+        <w:t xml:space="preserve">4.3 class </w:t>
+      </w:r>
+      <w:proofErr w:type="spellStart"/>
+      <w:r>
+        <w:t>BoardSquare</w:t>
+      </w:r>
+      <w:proofErr w:type="spellEnd"/>
+      <w:r>
+        <w:t xml:space="preserve"> extends </w:t>
+      </w:r>
+      <w:proofErr w:type="spellStart"/>
+      <w:r>
+        <w:t>VBox</w:t>
+      </w:r>
+      <w:proofErr w:type="spellEnd"/>
+    </w:p>
+    <w:p>
+      <w:pPr>
+        <w:pStyle w:val="2"/>
+      </w:pPr>
+      <w:r>
+        <w:t xml:space="preserve">4.4 class </w:t>
+      </w:r>
+      <w:proofErr w:type="spellStart"/>
+      <w:r>
+        <w:t>GameInit</w:t>
+      </w:r>
+      <w:proofErr w:type="spellEnd"/>
+    </w:p>
+    <w:p>
+      <w:pPr>
+        <w:pStyle w:val="2"/>
+      </w:pPr>
+      <w:r>
+        <w:t xml:space="preserve">4.5 class </w:t>
+      </w:r>
+      <w:proofErr w:type="spellStart"/>
+      <w:r>
+        <w:t>PlayerInfoPane</w:t>
+      </w:r>
+      <w:proofErr w:type="spellEnd"/>
+      <w:r>
+        <w:t xml:space="preserve"> extends </w:t>
+      </w:r>
+      <w:proofErr w:type="spellStart"/>
+      <w:r>
+        <w:t>VBox</w:t>
+      </w:r>
+      <w:proofErr w:type="spellEnd"/>
+    </w:p>
+    <w:p>
+      <w:pPr>
+        <w:pStyle w:val="2"/>
+      </w:pPr>
+      <w:r>
+        <w:t xml:space="preserve">4.6 </w:t>
+      </w:r>
+      <w:r>
+        <w:t xml:space="preserve">class </w:t>
+      </w:r>
+      <w:proofErr w:type="spellStart"/>
+      <w:r>
+        <w:t>StatsPane</w:t>
+      </w:r>
+      <w:proofErr w:type="spellEnd"/>
+      <w:r>
+        <w:t xml:space="preserve"> extends </w:t>
+      </w:r>
+      <w:proofErr w:type="spellStart"/>
+      <w:r>
+        <w:t>HBox</w:t>
+      </w:r>
+      <w:proofErr w:type="spellEnd"/>
+    </w:p>
+    <w:p>
+      <w:pPr>
+        <w:pStyle w:val="2"/>
+      </w:pPr>
+      <w:r>
+        <w:t xml:space="preserve">4.7 class </w:t>
+      </w:r>
+      <w:proofErr w:type="spellStart"/>
+      <w:r>
+        <w:t>StatusPane</w:t>
+      </w:r>
+      <w:proofErr w:type="spellEnd"/>
+      <w:r>
+        <w:t xml:space="preserve"> extends </w:t>
+      </w:r>
+      <w:proofErr w:type="spellStart"/>
+      <w:r>
+        <w:t>VBox</w:t>
+      </w:r>
+      <w:proofErr w:type="spellEnd"/>
+    </w:p>
+    <w:p>
+      <w:pPr>
+        <w:pStyle w:val="2"/>
+      </w:pPr>
+      <w:r>
+        <w:t xml:space="preserve">4.8 class </w:t>
+      </w:r>
+      <w:proofErr w:type="spellStart"/>
+      <w:r>
+        <w:t>TimerPane</w:t>
+      </w:r>
+      <w:proofErr w:type="spellEnd"/>
+      <w:r>
+        <w:t xml:space="preserve"> extends </w:t>
+      </w:r>
+      <w:proofErr w:type="spellStart"/>
+      <w:r>
+        <w:t>BorderPane</w:t>
+      </w:r>
+      <w:proofErr w:type="spellEnd"/>
+    </w:p>
+    <w:p>
+      <w:pPr>
+        <w:pStyle w:val="1"/>
+      </w:pPr>
+      <w:r>
+        <w:t>5. Package logic</w:t>
+      </w:r>
+    </w:p>
+    <w:p>
+      <w:pPr>
+        <w:pStyle w:val="2"/>
+      </w:pPr>
+      <w:r>
+        <w:t xml:space="preserve">5.1 </w:t>
+      </w:r>
+      <w:proofErr w:type="spellStart"/>
+      <w:r>
+        <w:t>enum</w:t>
+      </w:r>
+      <w:proofErr w:type="spellEnd"/>
+      <w:r>
+        <w:t xml:space="preserve"> </w:t>
+      </w:r>
+      <w:proofErr w:type="spellStart"/>
+      <w:r>
+        <w:t>CurrentPlayerState</w:t>
+      </w:r>
+      <w:proofErr w:type="spellEnd"/>
+    </w:p>
+    <w:p>
+      <w:pPr>
+        <w:pStyle w:val="2"/>
+      </w:pPr>
+      <w:r>
+        <w:lastRenderedPageBreak/>
+        <w:t xml:space="preserve">5.2 class </w:t>
+      </w:r>
+      <w:proofErr w:type="spellStart"/>
+      <w:r>
+        <w:t>GameLogic</w:t>
+      </w:r>
+      <w:proofErr w:type="spellEnd"/>
+    </w:p>
+    <w:p>
+      <w:pPr>
+        <w:pStyle w:val="2"/>
+      </w:pPr>
+      <w:r>
+        <w:t xml:space="preserve">5.3 </w:t>
+      </w:r>
+      <w:proofErr w:type="spellStart"/>
+      <w:r>
+        <w:t>enum</w:t>
+      </w:r>
+      <w:proofErr w:type="spellEnd"/>
+      <w:r>
+        <w:t xml:space="preserve"> </w:t>
+      </w:r>
+      <w:proofErr w:type="spellStart"/>
+      <w:r>
+        <w:t>SquareOwnerState</w:t>
+      </w:r>
+      <w:proofErr w:type="spellEnd"/>
+    </w:p>
+    <w:p>
+      <w:pPr>
+        <w:pStyle w:val="2"/>
+      </w:pPr>
+      <w:r>
+        <w:t xml:space="preserve">5.4 </w:t>
+      </w:r>
+      <w:proofErr w:type="spellStart"/>
+      <w:r>
+        <w:t>enum</w:t>
+      </w:r>
+      <w:proofErr w:type="spellEnd"/>
+      <w:r>
+        <w:t xml:space="preserve"> </w:t>
+      </w:r>
+      <w:proofErr w:type="spellStart"/>
+      <w:r>
+        <w:t>SquarePreviewState</w:t>
+      </w:r>
+      <w:proofErr w:type="spellEnd"/>
+    </w:p>
+    <w:p>
+      <w:pPr>
+        <w:pStyle w:val="1"/>
+      </w:pPr>
+      <w:r>
+        <w:t>6. Package potion</w:t>
+      </w:r>
+    </w:p>
+    <w:p>
+      <w:pPr>
+        <w:pStyle w:val="2"/>
+      </w:pPr>
+      <w:r>
+        <w:t xml:space="preserve">6.1 class </w:t>
+      </w:r>
+      <w:proofErr w:type="spellStart"/>
+      <w:r>
+        <w:t>BuffPotion</w:t>
+      </w:r>
+      <w:proofErr w:type="spellEnd"/>
+      <w:r>
+        <w:t xml:space="preserve"> </w:t>
+      </w:r>
+      <w:r>
+        <w:t xml:space="preserve">extends </w:t>
+      </w:r>
+      <w:proofErr w:type="spellStart"/>
+      <w:r>
+        <w:t>BasePotion</w:t>
+      </w:r>
+      <w:proofErr w:type="spellEnd"/>
+    </w:p>
+    <w:p>
+      <w:pPr>
+        <w:pStyle w:val="2"/>
+      </w:pPr>
+      <w:r>
+        <w:t xml:space="preserve">6.2 class </w:t>
+      </w:r>
+      <w:proofErr w:type="spellStart"/>
+      <w:r>
+        <w:t>HealingPotion</w:t>
+      </w:r>
+      <w:proofErr w:type="spellEnd"/>
+      <w:r>
+        <w:t xml:space="preserve"> extends </w:t>
+      </w:r>
+      <w:proofErr w:type="spellStart"/>
+      <w:r>
+        <w:t>BasePotion</w:t>
+      </w:r>
+      <w:proofErr w:type="spellEnd"/>
+    </w:p>
+    <w:p>
+      <w:pPr>
+        <w:pStyle w:val="2"/>
+      </w:pPr>
+      <w:r>
+        <w:t xml:space="preserve">6.3 class </w:t>
+      </w:r>
+      <w:proofErr w:type="spellStart"/>
+      <w:r>
+        <w:t>ToxicPotion</w:t>
+      </w:r>
+      <w:proofErr w:type="spellEnd"/>
+      <w:r>
+        <w:t xml:space="preserve"> extends </w:t>
+      </w:r>
+      <w:proofErr w:type="spellStart"/>
+      <w:r>
+        <w:t>BasePotion</w:t>
+      </w:r>
+      <w:proofErr w:type="spellEnd"/>
+    </w:p>
+    <w:p>
+      <w:pPr>
+        <w:pStyle w:val="1"/>
+      </w:pPr>
+      <w:r>
+        <w:t>7. Package unit</w:t>
+      </w:r>
+    </w:p>
+    <w:p>
+      <w:pPr>
+        <w:pStyle w:val="2"/>
+      </w:pPr>
+      <w:r>
+        <w:t xml:space="preserve">7.1 </w:t>
+      </w:r>
+      <w:r>
+        <w:t xml:space="preserve">class </w:t>
+      </w:r>
+      <w:proofErr w:type="spellStart"/>
+      <w:r>
+        <w:t>FlyingUnit</w:t>
+      </w:r>
+      <w:proofErr w:type="spellEnd"/>
+      <w:r>
+        <w:t xml:space="preserve"> extends </w:t>
+      </w:r>
+      <w:proofErr w:type="spellStart"/>
+      <w:r>
+        <w:t>BaseUnit</w:t>
+      </w:r>
+      <w:proofErr w:type="spellEnd"/>
+      <w:r>
+        <w:t xml:space="preserve"> implements Attackable</w:t>
+      </w:r>
+    </w:p>
+    <w:p>
+      <w:pPr>
+        <w:pStyle w:val="2"/>
+      </w:pPr>
+      <w:r>
+        <w:t xml:space="preserve">7.2 </w:t>
+      </w:r>
+      <w:r>
+        <w:t xml:space="preserve">class </w:t>
+      </w:r>
+      <w:proofErr w:type="spellStart"/>
+      <w:r>
+        <w:t>FreezerUnit</w:t>
+      </w:r>
+      <w:proofErr w:type="spellEnd"/>
+      <w:r>
+        <w:t xml:space="preserve"> extends </w:t>
+      </w:r>
+      <w:proofErr w:type="spellStart"/>
+      <w:r>
+        <w:t>BaseUnit</w:t>
+      </w:r>
+      <w:proofErr w:type="spellEnd"/>
+      <w:r>
+        <w:t xml:space="preserve"> implements </w:t>
+      </w:r>
+      <w:proofErr w:type="spellStart"/>
+      <w:r>
+        <w:t>Debuffable</w:t>
+      </w:r>
+      <w:proofErr w:type="spellEnd"/>
+    </w:p>
+    <w:p>
+      <w:pPr>
+        <w:pStyle w:val="2"/>
+      </w:pPr>
+      <w:r>
+        <w:t xml:space="preserve">7.3 </w:t>
+      </w:r>
+      <w:r>
+        <w:t xml:space="preserve">class </w:t>
+      </w:r>
+      <w:proofErr w:type="spellStart"/>
+      <w:r>
+        <w:t>HealerUnit</w:t>
+      </w:r>
+      <w:proofErr w:type="spellEnd"/>
+      <w:r>
+        <w:t xml:space="preserve"> extends </w:t>
+      </w:r>
+      <w:proofErr w:type="spellStart"/>
+      <w:r>
+        <w:t>BaseUnit</w:t>
+      </w:r>
+      <w:proofErr w:type="spellEnd"/>
+      <w:r>
+        <w:t xml:space="preserve"> implements Buffable</w:t>
+      </w:r>
+    </w:p>
+    <w:p>
+      <w:pPr>
+        <w:pStyle w:val="2"/>
+      </w:pPr>
+      <w:r>
+        <w:t xml:space="preserve">7.4 </w:t>
+      </w:r>
+      <w:r>
+        <w:t xml:space="preserve">class </w:t>
+      </w:r>
+      <w:proofErr w:type="spellStart"/>
+      <w:r>
+        <w:t>NormalUnit</w:t>
+      </w:r>
+      <w:proofErr w:type="spellEnd"/>
+      <w:r>
+        <w:t xml:space="preserve"> extends </w:t>
+      </w:r>
+      <w:proofErr w:type="spellStart"/>
+      <w:r>
+        <w:t>BaseUnit</w:t>
+      </w:r>
+      <w:proofErr w:type="spellEnd"/>
+      <w:r>
+        <w:t xml:space="preserve"> implements Attackable</w:t>
+      </w:r>
+    </w:p>
+    <w:p>
+      <w:pPr>
+        <w:pStyle w:val="2"/>
+      </w:pPr>
+      <w:r>
+        <w:t xml:space="preserve">7.5 </w:t>
+      </w:r>
+      <w:r>
+        <w:t xml:space="preserve">class </w:t>
+      </w:r>
+      <w:proofErr w:type="spellStart"/>
+      <w:r>
+        <w:t>ShooterUnit</w:t>
+      </w:r>
+      <w:proofErr w:type="spellEnd"/>
+      <w:r>
+        <w:t xml:space="preserve"> extends </w:t>
+      </w:r>
+      <w:proofErr w:type="spellStart"/>
+      <w:r>
+        <w:t>BaseUnit</w:t>
+      </w:r>
+      <w:proofErr w:type="spellEnd"/>
+      <w:r>
+        <w:t xml:space="preserve"> implements Attackable</w:t>
+      </w:r>
+    </w:p>
+    <w:p>
+      <w:pPr>
+        <w:pStyle w:val="2"/>
+      </w:pPr>
+      <w:r>
+        <w:lastRenderedPageBreak/>
+        <w:t xml:space="preserve">7.6 </w:t>
+      </w:r>
+      <w:r>
+        <w:t xml:space="preserve">class </w:t>
+      </w:r>
+      <w:proofErr w:type="spellStart"/>
+      <w:r>
+        <w:t>VenomUnit</w:t>
+      </w:r>
+      <w:proofErr w:type="spellEnd"/>
+      <w:r>
+        <w:t xml:space="preserve"> extends </w:t>
+      </w:r>
+      <w:proofErr w:type="spellStart"/>
+      <w:r>
+        <w:t>BaseUnit</w:t>
+      </w:r>
+      <w:proofErr w:type="spellEnd"/>
+      <w:r>
+        <w:t xml:space="preserve"> implements </w:t>
+      </w:r>
+      <w:proofErr w:type="spellStart"/>
+      <w:r>
+        <w:t>Debuffable</w:t>
+      </w:r>
+      <w:proofErr w:type="spellEnd"/>
+    </w:p>
+    <w:p>
+      <w:pPr>
+        <w:pStyle w:val="1"/>
+      </w:pPr>
+      <w:r>
+        <w:t>8. Package util</w:t>
+      </w:r>
+    </w:p>
+    <w:p>
+      <w:pPr>
+        <w:pStyle w:val="2"/>
+      </w:pPr>
+      <w:r>
+        <w:t xml:space="preserve">8.1 </w:t>
+      </w:r>
+      <w:r>
+        <w:t xml:space="preserve">class </w:t>
+      </w:r>
+      <w:proofErr w:type="spellStart"/>
+      <w:r>
+        <w:t>AudioUtil</w:t>
+      </w:r>
+      <w:proofErr w:type="spellEnd"/>
+    </w:p>
+    <w:p>
+      <w:pPr>
+        <w:pStyle w:val="2"/>
+      </w:pPr>
+      <w:r>
+        <w:t xml:space="preserve">8.2 </w:t>
+      </w:r>
+      <w:r>
+        <w:t xml:space="preserve">class </w:t>
+      </w:r>
+      <w:proofErr w:type="spellStart"/>
+      <w:r>
+        <w:t>StringUtil</w:t>
+      </w:r>
+      <w:proofErr w:type="spellEnd"/>
+    </w:p>
+    <w:p>
+      <w:pPr>
+        <w:pStyle w:val="2"/>
+      </w:pPr>
+      <w:r>
+        <w:t xml:space="preserve">8.3 </w:t>
+      </w:r>
+      <w:r>
+        <w:t>class Timer</w:t>
       </w:r>
     </w:p>
     <w:sectPr>
@@ -244,6 +1054,103 @@
     </w:sectPr>
   </w:body>
 </w:document>
+</file>
+
+<file path=word/numbering.xml><?xml version="1.0" encoding="utf-8"?>
+<w:numbering xmlns:wpc="http://schemas.microsoft.com/office/word/2010/wordprocessingCanvas" xmlns:cx="http://schemas.microsoft.com/office/drawing/2014/chartex" xmlns:cx1="http://schemas.microsoft.com/office/drawing/2015/9/8/chartex" xmlns:cx2="http://schemas.microsoft.com/office/drawing/2015/10/21/chartex" xmlns:cx3="http://schemas.microsoft.com/office/drawing/2016/5/9/chartex" xmlns:cx4="http://schemas.microsoft.com/office/drawing/2016/5/10/chartex" xmlns:cx5="http://schemas.microsoft.com/office/drawing/2016/5/11/chartex" xmlns:cx6="http://schemas.microsoft.com/office/drawing/2016/5/12/chartex" xmlns:cx7="http://schemas.microsoft.com/office/drawing/2016/5/13/chartex" xmlns:cx8="http://schemas.microsoft.com/office/drawing/2016/5/14/chartex" xmlns:mc="http://schemas.openxmlformats.org/markup-compatibility/2006" xmlns:aink="http://schemas.microsoft.com/office/drawing/2016/ink" xmlns:am3d="http://schemas.microsoft.com/office/drawing/2017/model3d" xmlns:o="urn:schemas-microsoft-com:office:office" xmlns:oel="http://schemas.microsoft.com/office/2019/extlst" xmlns:r="http://schemas.openxmlformats.org/officeDocument/2006/relationships" xmlns:m="http://schemas.openxmlformats.org/officeDocument/2006/math" xmlns:v="urn:schemas-microsoft-com:vml" xmlns:wp14="http://schemas.microsoft.com/office/word/2010/wordprocessingDrawing" xmlns:wp="http://schemas.openxmlformats.org/drawingml/2006/wordprocessingDrawing" xmlns:w10="urn:schemas-microsoft-com:office:word" xmlns:w="http://schemas.openxmlformats.org/wordprocessingml/2006/main" xmlns:w14="http://schemas.microsoft.com/office/word/2010/wordml" xmlns:w15="http://schemas.microsoft.com/office/word/2012/wordml" xmlns:w16cex="http://schemas.microsoft.com/office/word/2018/wordml/cex" xmlns:w16cid="http://schemas.microsoft.com/office/word/2016/wordml/cid" xmlns:w16="http://schemas.microsoft.com/office/word/2018/wordml" xmlns:w16sdtdh="http://schemas.microsoft.com/office/word/2020/wordml/sdtdatahash" xmlns:w16se="http://schemas.microsoft.com/office/word/2015/wordml/symex" xmlns:wpg="http://schemas.microsoft.com/office/word/2010/wordprocessingGroup" xmlns:wpi="http://schemas.microsoft.com/office/word/2010/wordprocessingInk" xmlns:wne="http://schemas.microsoft.com/office/word/2006/wordml" xmlns:wps="http://schemas.microsoft.com/office/word/2010/wordprocessingShape" mc:Ignorable="w14 w15 w16se w16cid w16 w16cex w16sdtdh wp14">
+  <w:abstractNum w:abstractNumId="0" w15:restartNumberingAfterBreak="0">
+    <w:nsid w:val="69F34D06"/>
+    <w:multiLevelType w:val="hybridMultilevel"/>
+    <w:tmpl w:val="3D38F67A"/>
+    <w:lvl w:ilvl="0" w:tplc="511CFE58">
+      <w:start w:val="1"/>
+      <w:numFmt w:val="decimal"/>
+      <w:lvlText w:val="%1."/>
+      <w:lvlJc w:val="left"/>
+      <w:pPr>
+        <w:ind w:left="1080" w:hanging="720"/>
+      </w:pPr>
+      <w:rPr>
+        <w:rFonts w:hint="default"/>
+      </w:rPr>
+    </w:lvl>
+    <w:lvl w:ilvl="1" w:tplc="04090019" w:tentative="1">
+      <w:start w:val="1"/>
+      <w:numFmt w:val="lowerLetter"/>
+      <w:lvlText w:val="%2."/>
+      <w:lvlJc w:val="left"/>
+      <w:pPr>
+        <w:ind w:left="1440" w:hanging="360"/>
+      </w:pPr>
+    </w:lvl>
+    <w:lvl w:ilvl="2" w:tplc="0409001B" w:tentative="1">
+      <w:start w:val="1"/>
+      <w:numFmt w:val="lowerRoman"/>
+      <w:lvlText w:val="%3."/>
+      <w:lvlJc w:val="right"/>
+      <w:pPr>
+        <w:ind w:left="2160" w:hanging="180"/>
+      </w:pPr>
+    </w:lvl>
+    <w:lvl w:ilvl="3" w:tplc="0409000F" w:tentative="1">
+      <w:start w:val="1"/>
+      <w:numFmt w:val="decimal"/>
+      <w:lvlText w:val="%4."/>
+      <w:lvlJc w:val="left"/>
+      <w:pPr>
+        <w:ind w:left="2880" w:hanging="360"/>
+      </w:pPr>
+    </w:lvl>
+    <w:lvl w:ilvl="4" w:tplc="04090019" w:tentative="1">
+      <w:start w:val="1"/>
+      <w:numFmt w:val="lowerLetter"/>
+      <w:lvlText w:val="%5."/>
+      <w:lvlJc w:val="left"/>
+      <w:pPr>
+        <w:ind w:left="3600" w:hanging="360"/>
+      </w:pPr>
+    </w:lvl>
+    <w:lvl w:ilvl="5" w:tplc="0409001B" w:tentative="1">
+      <w:start w:val="1"/>
+      <w:numFmt w:val="lowerRoman"/>
+      <w:lvlText w:val="%6."/>
+      <w:lvlJc w:val="right"/>
+      <w:pPr>
+        <w:ind w:left="4320" w:hanging="180"/>
+      </w:pPr>
+    </w:lvl>
+    <w:lvl w:ilvl="6" w:tplc="0409000F" w:tentative="1">
+      <w:start w:val="1"/>
+      <w:numFmt w:val="decimal"/>
+      <w:lvlText w:val="%7."/>
+      <w:lvlJc w:val="left"/>
+      <w:pPr>
+        <w:ind w:left="5040" w:hanging="360"/>
+      </w:pPr>
+    </w:lvl>
+    <w:lvl w:ilvl="7" w:tplc="04090019" w:tentative="1">
+      <w:start w:val="1"/>
+      <w:numFmt w:val="lowerLetter"/>
+      <w:lvlText w:val="%8."/>
+      <w:lvlJc w:val="left"/>
+      <w:pPr>
+        <w:ind w:left="5760" w:hanging="360"/>
+      </w:pPr>
+    </w:lvl>
+    <w:lvl w:ilvl="8" w:tplc="0409001B" w:tentative="1">
+      <w:start w:val="1"/>
+      <w:numFmt w:val="lowerRoman"/>
+      <w:lvlText w:val="%9."/>
+      <w:lvlJc w:val="right"/>
+      <w:pPr>
+        <w:ind w:left="6480" w:hanging="180"/>
+      </w:pPr>
+    </w:lvl>
+  </w:abstractNum>
+  <w:num w:numId="1" w16cid:durableId="2100058719">
+    <w:abstractNumId w:val="0"/>
+  </w:num>
+</w:numbering>
 </file>
 
 <file path=word/styles.xml><?xml version="1.0" encoding="utf-8"?>
@@ -652,17 +1559,35 @@
     <w:link w:val="10"/>
     <w:uiPriority w:val="9"/>
     <w:qFormat/>
-    <w:rsid w:val="00405AAC"/>
+    <w:rsid w:val="006970DF"/>
     <w:pPr>
-      <w:keepNext/>
-      <w:keepLines/>
-      <w:spacing w:before="240" w:after="0"/>
       <w:outlineLvl w:val="0"/>
     </w:pPr>
     <w:rPr>
-      <w:rFonts w:asciiTheme="majorHAnsi" w:eastAsiaTheme="majorEastAsia" w:hAnsiTheme="majorHAnsi" w:cstheme="majorBidi"/>
-      <w:color w:val="365F91" w:themeColor="accent1" w:themeShade="BF"/>
-      <w:sz w:val="32"/>
+      <w:rFonts w:ascii="Adobe Hebrew" w:hAnsi="Adobe Hebrew"/>
+      <w:b/>
+      <w:bCs/>
+      <w:sz w:val="52"/>
+      <w:szCs w:val="52"/>
+    </w:rPr>
+  </w:style>
+  <w:style w:type="paragraph" w:styleId="2">
+    <w:name w:val="heading 2"/>
+    <w:basedOn w:val="a"/>
+    <w:next w:val="a"/>
+    <w:link w:val="20"/>
+    <w:uiPriority w:val="9"/>
+    <w:unhideWhenUsed/>
+    <w:qFormat/>
+    <w:rsid w:val="005A2B53"/>
+    <w:pPr>
+      <w:outlineLvl w:val="1"/>
+    </w:pPr>
+    <w:rPr>
+      <w:rFonts w:ascii="Adobe Hebrew" w:hAnsi="Adobe Hebrew"/>
+      <w:b/>
+      <w:bCs/>
+      <w:sz w:val="40"/>
       <w:szCs w:val="40"/>
     </w:rPr>
   </w:style>
@@ -672,7 +1597,6 @@
     <w:next w:val="a"/>
     <w:link w:val="30"/>
     <w:uiPriority w:val="9"/>
-    <w:semiHidden/>
     <w:unhideWhenUsed/>
     <w:qFormat/>
     <w:rsid w:val="00405AAC"/>
@@ -721,12 +1645,13 @@
     <w:basedOn w:val="a0"/>
     <w:link w:val="1"/>
     <w:uiPriority w:val="9"/>
-    <w:rsid w:val="00405AAC"/>
+    <w:rsid w:val="006970DF"/>
     <w:rPr>
-      <w:rFonts w:asciiTheme="majorHAnsi" w:eastAsiaTheme="majorEastAsia" w:hAnsiTheme="majorHAnsi" w:cstheme="majorBidi"/>
-      <w:color w:val="365F91" w:themeColor="accent1" w:themeShade="BF"/>
-      <w:sz w:val="32"/>
-      <w:szCs w:val="40"/>
+      <w:rFonts w:ascii="Adobe Hebrew" w:hAnsi="Adobe Hebrew"/>
+      <w:b/>
+      <w:bCs/>
+      <w:sz w:val="52"/>
+      <w:szCs w:val="52"/>
     </w:rPr>
   </w:style>
   <w:style w:type="character" w:customStyle="1" w:styleId="30">
@@ -734,13 +1659,71 @@
     <w:basedOn w:val="a0"/>
     <w:link w:val="3"/>
     <w:uiPriority w:val="9"/>
-    <w:semiHidden/>
     <w:rsid w:val="00405AAC"/>
     <w:rPr>
       <w:rFonts w:asciiTheme="majorHAnsi" w:eastAsiaTheme="majorEastAsia" w:hAnsiTheme="majorHAnsi" w:cstheme="majorBidi"/>
       <w:color w:val="243F60" w:themeColor="accent1" w:themeShade="7F"/>
       <w:sz w:val="24"/>
       <w:szCs w:val="30"/>
+    </w:rPr>
+  </w:style>
+  <w:style w:type="paragraph" w:styleId="a3">
+    <w:name w:val="Title"/>
+    <w:basedOn w:val="a"/>
+    <w:next w:val="a"/>
+    <w:link w:val="a4"/>
+    <w:uiPriority w:val="10"/>
+    <w:qFormat/>
+    <w:rsid w:val="006970DF"/>
+    <w:pPr>
+      <w:jc w:val="center"/>
+    </w:pPr>
+    <w:rPr>
+      <w:rFonts w:ascii="Adobe Hebrew" w:hAnsi="Adobe Hebrew"/>
+      <w:b/>
+      <w:bCs/>
+      <w:sz w:val="72"/>
+      <w:szCs w:val="72"/>
+    </w:rPr>
+  </w:style>
+  <w:style w:type="character" w:customStyle="1" w:styleId="a4">
+    <w:name w:val="ชื่อเรื่อง อักขระ"/>
+    <w:basedOn w:val="a0"/>
+    <w:link w:val="a3"/>
+    <w:uiPriority w:val="10"/>
+    <w:rsid w:val="006970DF"/>
+    <w:rPr>
+      <w:rFonts w:ascii="Adobe Hebrew" w:hAnsi="Adobe Hebrew"/>
+      <w:b/>
+      <w:bCs/>
+      <w:sz w:val="72"/>
+      <w:szCs w:val="72"/>
+    </w:rPr>
+  </w:style>
+  <w:style w:type="character" w:customStyle="1" w:styleId="20">
+    <w:name w:val="หัวเรื่อง 2 อักขระ"/>
+    <w:basedOn w:val="a0"/>
+    <w:link w:val="2"/>
+    <w:uiPriority w:val="9"/>
+    <w:rsid w:val="005A2B53"/>
+    <w:rPr>
+      <w:rFonts w:ascii="Adobe Hebrew" w:hAnsi="Adobe Hebrew"/>
+      <w:b/>
+      <w:bCs/>
+      <w:sz w:val="40"/>
+      <w:szCs w:val="40"/>
+    </w:rPr>
+  </w:style>
+  <w:style w:type="paragraph" w:styleId="a5">
+    <w:name w:val="No Spacing"/>
+    <w:basedOn w:val="a"/>
+    <w:uiPriority w:val="1"/>
+    <w:qFormat/>
+    <w:rsid w:val="006970DF"/>
+    <w:rPr>
+      <w:rFonts w:ascii="Adobe Hebrew" w:hAnsi="Adobe Hebrew"/>
+      <w:sz w:val="32"/>
+      <w:szCs w:val="32"/>
     </w:rPr>
   </w:style>
 </w:styles>

</xml_diff>